<commit_message>
add URL adress to USer Manual
</commit_message>
<xml_diff>
--- a/docs/Instrukcja obslugi - Uzytkownik(Version1.1).docx
+++ b/docs/Instrukcja obslugi - Uzytkownik(Version1.1).docx
@@ -209,16 +209,8 @@
                   <w:rPr>
                     <w:b/>
                   </w:rPr>
-                  <w:t xml:space="preserve">Tomasz </w:t>
+                  <w:t>Tomasz Kopacki</w:t>
                 </w:r>
-                <w:proofErr w:type="spellStart"/>
-                <w:r>
-                  <w:rPr>
-                    <w:b/>
-                  </w:rPr>
-                  <w:t>Kopacki</w:t>
-                </w:r>
-                <w:proofErr w:type="spellEnd"/>
               </w:p>
               <w:p>
                 <w:pPr>
@@ -232,16 +224,8 @@
                   <w:rPr>
                     <w:b/>
                   </w:rPr>
-                  <w:t xml:space="preserve">Bartosz </w:t>
+                  <w:t>Bartosz Kotrys</w:t>
                 </w:r>
-                <w:proofErr w:type="spellStart"/>
-                <w:r>
-                  <w:rPr>
-                    <w:b/>
-                  </w:rPr>
-                  <w:t>Kotrys</w:t>
-                </w:r>
-                <w:proofErr w:type="spellEnd"/>
               </w:p>
               <w:p>
                 <w:pPr>
@@ -294,21 +278,22 @@
     </w:sdt>
     <w:sdt>
       <w:sdtPr>
+        <w:rPr>
+          <w:rFonts w:asciiTheme="minorHAnsi" w:eastAsiaTheme="minorHAnsi" w:hAnsiTheme="minorHAnsi" w:cstheme="minorBidi"/>
+          <w:b w:val="0"/>
+          <w:bCs w:val="0"/>
+          <w:color w:val="auto"/>
+          <w:sz w:val="22"/>
+          <w:szCs w:val="22"/>
+          <w:lang w:eastAsia="en-US"/>
+        </w:rPr>
         <w:id w:val="-543215117"/>
         <w:docPartObj>
           <w:docPartGallery w:val="Table of Contents"/>
           <w:docPartUnique/>
         </w:docPartObj>
       </w:sdtPr>
-      <w:sdtEndPr>
-        <w:rPr>
-          <w:rFonts w:asciiTheme="minorHAnsi" w:eastAsiaTheme="minorHAnsi" w:hAnsiTheme="minorHAnsi" w:cstheme="minorBidi"/>
-          <w:color w:val="auto"/>
-          <w:sz w:val="22"/>
-          <w:szCs w:val="22"/>
-          <w:lang w:eastAsia="en-US"/>
-        </w:rPr>
-      </w:sdtEndPr>
+      <w:sdtEndPr/>
       <w:sdtContent>
         <w:p>
           <w:pPr>
@@ -2284,15 +2269,7 @@
         <w:ind w:left="-207"/>
       </w:pPr>
       <w:r>
-        <w:t xml:space="preserve">System daje również możliwość komunikowania się pomiędzy osobami używającymi GPW </w:t>
-      </w:r>
-      <w:proofErr w:type="spellStart"/>
-      <w:r>
-        <w:t>Analizer</w:t>
-      </w:r>
-      <w:proofErr w:type="spellEnd"/>
-      <w:r>
-        <w:t xml:space="preserve">, dzięki prostemu w obsłudze systemowi wiadomości. </w:t>
+        <w:t xml:space="preserve">System daje również możliwość komunikowania się pomiędzy osobami używającymi GPW Analizer, dzięki prostemu w obsłudze systemowi wiadomości. </w:t>
       </w:r>
     </w:p>
     <w:p>
@@ -2349,6 +2326,29 @@
         <w:pStyle w:val="Akapitzlist"/>
         <w:ind w:left="-284"/>
       </w:pPr>
+    </w:p>
+    <w:p>
+      <w:pPr>
+        <w:pStyle w:val="Akapitzlist"/>
+        <w:ind w:left="-284"/>
+        <w:jc w:val="center"/>
+      </w:pPr>
+      <w:r>
+        <w:t>Aby przejść do strony należy wpisać w pasku adresu:</w:t>
+      </w:r>
+    </w:p>
+    <w:p>
+      <w:pPr>
+        <w:pStyle w:val="Akapitzlist"/>
+        <w:ind w:left="-284"/>
+        <w:jc w:val="center"/>
+      </w:pPr>
+      <w:r>
+        <w:rPr>
+          <w:b/>
+        </w:rPr>
+        <w:t>www.gpwanalizer.pl</w:t>
+      </w:r>
     </w:p>
     <w:p>
       <w:pPr>
@@ -2506,15 +2506,7 @@
         <w:ind w:left="-284"/>
       </w:pPr>
       <w:r>
-        <w:t xml:space="preserve">Po poprawnej rejestracji system GPW </w:t>
-      </w:r>
-      <w:proofErr w:type="spellStart"/>
-      <w:r>
-        <w:t>Analizer</w:t>
-      </w:r>
-      <w:proofErr w:type="spellEnd"/>
-      <w:r>
-        <w:t xml:space="preserve"> wysyła automatycznie wiadomość z linkiem aktywującym konto na pocztę elektroniczną nowego użytkownika. </w:t>
+        <w:t xml:space="preserve">Po poprawnej rejestracji system GPW Analizer wysyła automatycznie wiadomość z linkiem aktywującym konto na pocztę elektroniczną nowego użytkownika. </w:t>
       </w:r>
       <w:r>
         <w:t xml:space="preserve">Aktywacja </w:t>
@@ -2650,15 +2642,7 @@
         <w:ind w:firstLine="851"/>
       </w:pPr>
       <w:r>
-        <w:t xml:space="preserve">Do pełnych możliwości jakie daje GPW </w:t>
-      </w:r>
-      <w:proofErr w:type="spellStart"/>
-      <w:r>
-        <w:t>Analizer</w:t>
-      </w:r>
-      <w:proofErr w:type="spellEnd"/>
-      <w:r>
-        <w:t xml:space="preserve"> dostęp mają tylko zarejestrowani użytkownicy.</w:t>
+        <w:t>Do pełnych możliwości jakie daje GPW Analizer dostęp mają tylko zarejestrowani użytkownicy.</w:t>
       </w:r>
       <w:r>
         <w:t xml:space="preserve">        </w:t>
@@ -2851,15 +2835,7 @@
         <w:t>gdzie</w:t>
       </w:r>
       <w:r>
-        <w:t xml:space="preserve"> użytkownik wpisuje swój email, podany podczas rejestracji i następnie potwierdza go klikając przypomnij hasło. Po wykonaniu tej czynności na jego pocztę trafia wiadomość z linkiem przekierowującym do formularza zmiany hasła na stronie GPW </w:t>
-      </w:r>
-      <w:proofErr w:type="spellStart"/>
-      <w:r>
-        <w:t>Analizer</w:t>
-      </w:r>
-      <w:proofErr w:type="spellEnd"/>
-      <w:r>
-        <w:t>. Użytkownikowi pozost</w:t>
+        <w:t xml:space="preserve"> użytkownik wpisuje swój email, podany podczas rejestracji i następnie potwierdza go klikając przypomnij hasło. Po wykonaniu tej czynności na jego pocztę trafia wiadomość z linkiem przekierowującym do formularza zmiany hasła na stronie GPW Analizer. Użytkownikowi pozost</w:t>
       </w:r>
       <w:r>
         <w:t>aje jedynie zmienić hasło na nowe.</w:t>
@@ -2931,15 +2907,7 @@
         <w:t>jedna z głównych zalet</w:t>
       </w:r>
       <w:r>
-        <w:t xml:space="preserve"> systemu GPW </w:t>
-      </w:r>
-      <w:proofErr w:type="spellStart"/>
-      <w:r>
-        <w:t>Analizer</w:t>
-      </w:r>
-      <w:proofErr w:type="spellEnd"/>
-      <w:r>
-        <w:t xml:space="preserve">. Dostępna jedynie dla aktywnych użytkowników. </w:t>
+        <w:t xml:space="preserve"> systemu GPW Analizer. Dostępna jedynie dla aktywnych użytkowników. </w:t>
       </w:r>
     </w:p>
     <w:p>
@@ -3255,15 +3223,7 @@
         <w:ind w:firstLine="992"/>
       </w:pPr>
       <w:r>
-        <w:t xml:space="preserve">System GPW </w:t>
-      </w:r>
-      <w:proofErr w:type="spellStart"/>
-      <w:r>
-        <w:t>Analizer</w:t>
-      </w:r>
-      <w:proofErr w:type="spellEnd"/>
-      <w:r>
-        <w:t xml:space="preserve"> pozwala swoim uży</w:t>
+        <w:t>System GPW Analizer pozwala swoim uży</w:t>
       </w:r>
       <w:r>
         <w:t>tkownikom wyszukać pewną prognozę giełdową.</w:t>
@@ -3508,15 +3468,7 @@
         <w:t xml:space="preserve">Kolejną </w:t>
       </w:r>
       <w:r>
-        <w:t xml:space="preserve">możliwością GPW </w:t>
-      </w:r>
-      <w:proofErr w:type="spellStart"/>
-      <w:r>
-        <w:t>Analizer</w:t>
-      </w:r>
-      <w:proofErr w:type="spellEnd"/>
-      <w:r>
-        <w:t xml:space="preserve"> jest ocenianie prognozy. W prognozie, która dobiegła końca pojawia się miejsce przeznaczone na ocenę skuteczności i trafności wygenerowanej przez </w:t>
+        <w:t xml:space="preserve">możliwością GPW Analizer jest ocenianie prognozy. W prognozie, która dobiegła końca pojawia się miejsce przeznaczone na ocenę skuteczności i trafności wygenerowanej przez </w:t>
       </w:r>
       <w:r>
         <w:t xml:space="preserve">system analizy. Użytkownik wybiera jedną z wyświetlonych gwiazdek (im więcej gwiazdek zaznaczy tym </w:t>
@@ -3699,15 +3651,7 @@
         <w:t xml:space="preserve">unikować się między sobą dzięki </w:t>
       </w:r>
       <w:r>
-        <w:t xml:space="preserve"> udostępnionemu przez GPW </w:t>
-      </w:r>
-      <w:proofErr w:type="spellStart"/>
-      <w:r>
-        <w:t>Analizer</w:t>
-      </w:r>
-      <w:proofErr w:type="spellEnd"/>
-      <w:r>
-        <w:t xml:space="preserve"> system</w:t>
+        <w:t xml:space="preserve"> udostępnionemu przez GPW Analizer system</w:t>
       </w:r>
       <w:r>
         <w:t>owi prywatnych wiadomości.</w:t>
@@ -3939,18 +3883,9 @@
           <w:sz w:val="24"/>
           <w:szCs w:val="24"/>
         </w:rPr>
-        <w:t xml:space="preserve">Zmiana </w:t>
-      </w:r>
-      <w:proofErr w:type="spellStart"/>
-      <w:r>
-        <w:rPr>
-          <w:sz w:val="24"/>
-          <w:szCs w:val="24"/>
-        </w:rPr>
-        <w:t>avatara</w:t>
+        <w:t>Zmiana avatara</w:t>
       </w:r>
       <w:bookmarkEnd w:id="14"/>
-      <w:proofErr w:type="spellEnd"/>
     </w:p>
     <w:p/>
     <w:p>
@@ -3959,23 +3894,7 @@
         <w:ind w:firstLine="992"/>
       </w:pPr>
       <w:r>
-        <w:t xml:space="preserve">System umożliwia użytkownikowi wybranie własnego </w:t>
-      </w:r>
-      <w:proofErr w:type="spellStart"/>
-      <w:r>
-        <w:t>avatara</w:t>
-      </w:r>
-      <w:proofErr w:type="spellEnd"/>
-      <w:r>
-        <w:t xml:space="preserve"> ze swojego dysku. Należy wybrać plik w formacie </w:t>
-      </w:r>
-      <w:proofErr w:type="spellStart"/>
-      <w:r>
-        <w:t>png</w:t>
-      </w:r>
-      <w:proofErr w:type="spellEnd"/>
-      <w:r>
-        <w:t xml:space="preserve"> bądź jpg i przesyłać na stronę klikając przycisk „Wyślij”.</w:t>
+        <w:t>System umożliwia użytkownikowi wybranie własnego avatara ze swojego dysku. Należy wybrać plik w formacie png bądź jpg i przesyłać na stronę klikając przycisk „Wyślij”.</w:t>
       </w:r>
     </w:p>
     <w:p>
@@ -3983,29 +3902,13 @@
         <w:pStyle w:val="Bezodstpw"/>
       </w:pPr>
       <w:r>
-        <w:t xml:space="preserve">W przypadku gdy użytkownik nie chce dodawać </w:t>
-      </w:r>
-      <w:proofErr w:type="spellStart"/>
-      <w:r>
-        <w:t>avatara</w:t>
-      </w:r>
-      <w:proofErr w:type="spellEnd"/>
-      <w:r>
-        <w:t xml:space="preserve"> z własnego dysku, może wybrać jeden </w:t>
+        <w:t xml:space="preserve">W przypadku gdy użytkownik nie chce dodawać avatara z własnego dysku, może wybrać jeden </w:t>
       </w:r>
       <w:r>
         <w:t xml:space="preserve">z galerii udostępnionej </w:t>
       </w:r>
       <w:r>
-        <w:t xml:space="preserve">przez GPW </w:t>
-      </w:r>
-      <w:proofErr w:type="spellStart"/>
-      <w:r>
-        <w:t>Analizer</w:t>
-      </w:r>
-      <w:proofErr w:type="spellEnd"/>
-      <w:r>
-        <w:t>.</w:t>
+        <w:t>przez GPW Analizer.</w:t>
       </w:r>
     </w:p>
     <w:p>
@@ -4041,15 +3944,7 @@
         <w:ind w:firstLine="992"/>
       </w:pPr>
       <w:r>
-        <w:t xml:space="preserve">W celu zmiany danych profilowych należy odpowiednio zmienić formularz danych pod galerią </w:t>
-      </w:r>
-      <w:proofErr w:type="spellStart"/>
-      <w:r>
-        <w:t>avatarów</w:t>
-      </w:r>
-      <w:proofErr w:type="spellEnd"/>
-      <w:r>
-        <w:t xml:space="preserve"> i następnie zatwierdzić zmiany klikając przycisk „Zapisz wprowadzone zmiany”</w:t>
+        <w:t>W celu zmiany danych profilowych należy odpowiednio zmienić formularz danych pod galerią avatarów i następnie zatwierdzić zmiany klikając przycisk „Zapisz wprowadzone zmiany”</w:t>
       </w:r>
     </w:p>
     <w:p>
@@ -4190,37 +4085,26 @@
           <w:szCs w:val="24"/>
         </w:rPr>
         <w:lastRenderedPageBreak/>
-        <w:t xml:space="preserve">O GPW </w:t>
-      </w:r>
-      <w:proofErr w:type="spellStart"/>
-      <w:r>
+        <w:t>O GPW Analizer</w:t>
+      </w:r>
+      <w:bookmarkEnd w:id="18"/>
+    </w:p>
+    <w:p/>
+    <w:p>
+      <w:pPr>
+        <w:ind w:firstLine="992"/>
         <w:rPr>
           <w:sz w:val="24"/>
           <w:szCs w:val="24"/>
         </w:rPr>
-        <w:t>Analizer</w:t>
-      </w:r>
-      <w:bookmarkEnd w:id="18"/>
-      <w:proofErr w:type="spellEnd"/>
-    </w:p>
-    <w:p/>
-    <w:p>
-      <w:pPr>
-        <w:ind w:firstLine="992"/>
+      </w:pPr>
+      <w:r>
         <w:rPr>
           <w:sz w:val="24"/>
           <w:szCs w:val="24"/>
         </w:rPr>
-      </w:pPr>
-      <w:r>
-        <w:rPr>
-          <w:sz w:val="24"/>
-          <w:szCs w:val="24"/>
-        </w:rPr>
         <w:t>W tym miejscu znajdują się informacje opisujące serwis i jego twórców</w:t>
       </w:r>
-      <w:bookmarkStart w:id="19" w:name="_GoBack"/>
-      <w:bookmarkEnd w:id="19"/>
     </w:p>
     <w:p>
       <w:pPr>
@@ -4235,7 +4119,7 @@
           <w:szCs w:val="24"/>
         </w:rPr>
       </w:pPr>
-      <w:bookmarkStart w:id="20" w:name="_Toc373695584"/>
+      <w:bookmarkStart w:id="19" w:name="_Toc373695584"/>
       <w:r>
         <w:rPr>
           <w:sz w:val="24"/>
@@ -4243,7 +4127,7 @@
         </w:rPr>
         <w:t>Dla mediów</w:t>
       </w:r>
-      <w:bookmarkEnd w:id="20"/>
+      <w:bookmarkEnd w:id="19"/>
     </w:p>
     <w:p/>
     <w:p>
@@ -4282,7 +4166,7 @@
           <w:szCs w:val="24"/>
         </w:rPr>
       </w:pPr>
-      <w:bookmarkStart w:id="21" w:name="_Toc373695585"/>
+      <w:bookmarkStart w:id="20" w:name="_Toc373695585"/>
       <w:r>
         <w:rPr>
           <w:sz w:val="24"/>
@@ -4297,75 +4181,54 @@
         </w:rPr>
         <w:t>ontakt</w:t>
       </w:r>
+      <w:bookmarkEnd w:id="20"/>
+    </w:p>
+    <w:p>
+      <w:bookmarkStart w:id="21" w:name="_GoBack"/>
       <w:bookmarkEnd w:id="21"/>
     </w:p>
     <w:p>
       <w:pPr>
-        <w:ind w:left="708"/>
+        <w:ind w:firstLine="992"/>
         <w:rPr>
           <w:sz w:val="24"/>
           <w:szCs w:val="24"/>
         </w:rPr>
       </w:pPr>
-    </w:p>
-    <w:p>
-      <w:pPr>
-        <w:ind w:firstLine="992"/>
+      <w:r>
         <w:rPr>
           <w:sz w:val="24"/>
           <w:szCs w:val="24"/>
         </w:rPr>
-      </w:pPr>
+        <w:t>Użytkownicy z</w:t>
+      </w:r>
       <w:r>
         <w:rPr>
           <w:sz w:val="24"/>
           <w:szCs w:val="24"/>
         </w:rPr>
-        <w:t>Użytkownicy z</w:t>
+        <w:t xml:space="preserve"> pytania</w:t>
       </w:r>
       <w:r>
         <w:rPr>
           <w:sz w:val="24"/>
           <w:szCs w:val="24"/>
         </w:rPr>
-        <w:t xml:space="preserve"> pytania</w:t>
+        <w:t>mi do twórców systemu</w:t>
       </w:r>
       <w:r>
         <w:rPr>
           <w:sz w:val="24"/>
           <w:szCs w:val="24"/>
         </w:rPr>
-        <w:t>mi do twórców systemu</w:t>
+        <w:t xml:space="preserve"> </w:t>
       </w:r>
       <w:r>
         <w:rPr>
           <w:sz w:val="24"/>
           <w:szCs w:val="24"/>
         </w:rPr>
-        <w:t xml:space="preserve"> </w:t>
-      </w:r>
-      <w:r>
-        <w:rPr>
-          <w:sz w:val="24"/>
-          <w:szCs w:val="24"/>
-        </w:rPr>
-        <w:t xml:space="preserve">GPW </w:t>
-      </w:r>
-      <w:proofErr w:type="spellStart"/>
-      <w:r>
-        <w:rPr>
-          <w:sz w:val="24"/>
-          <w:szCs w:val="24"/>
-        </w:rPr>
-        <w:t>Analizer</w:t>
-      </w:r>
-      <w:proofErr w:type="spellEnd"/>
-      <w:r>
-        <w:rPr>
-          <w:sz w:val="24"/>
-          <w:szCs w:val="24"/>
-        </w:rPr>
-        <w:t xml:space="preserve"> korzystają </w:t>
+        <w:t xml:space="preserve">GPW Analizer korzystają </w:t>
       </w:r>
       <w:r>
         <w:rPr>
@@ -4458,7 +4321,7 @@
           <w:rPr>
             <w:noProof/>
           </w:rPr>
-          <w:t>7</w:t>
+          <w:t>8</w:t>
         </w:r>
         <w:r>
           <w:fldChar w:fldCharType="end"/>
@@ -6753,7 +6616,7 @@
 </file>
 
 <file path=customXml/itemProps2.xml><?xml version="1.0" encoding="utf-8"?>
-<ds:datastoreItem xmlns:ds="http://schemas.openxmlformats.org/officeDocument/2006/customXml" ds:itemID="{A5550F1E-50F6-4954-8DA7-C80CAEC8E166}">
+<ds:datastoreItem xmlns:ds="http://schemas.openxmlformats.org/officeDocument/2006/customXml" ds:itemID="{568379B5-5B21-477C-914B-A235E09F175F}">
   <ds:schemaRefs>
     <ds:schemaRef ds:uri="http://schemas.openxmlformats.org/officeDocument/2006/bibliography"/>
   </ds:schemaRefs>

</xml_diff>